<commit_message>
gdd e ideia da fase da chamine
</commit_message>
<xml_diff>
--- a/doc/Modelo_Game_Design_Document.docx
+++ b/doc/Modelo_Game_Design_Document.docx
@@ -164,6 +164,13 @@
         </w:rPr>
         <w:t>Claudio</w:t>
       </w:r>
+      <w:r>
+        <w:rPr>
+          <w:sz w:val="32"/>
+          <w:lang w:val="pt-BR"/>
+        </w:rPr>
+        <w:t xml:space="preserve"> Cardoso Sampaio</w:t>
+      </w:r>
     </w:p>
     <w:p>
       <w:pPr>
@@ -181,6 +188,13 @@
         </w:rPr>
         <w:t>Fernando</w:t>
       </w:r>
+      <w:r>
+        <w:rPr>
+          <w:sz w:val="32"/>
+          <w:lang w:val="pt-BR"/>
+        </w:rPr>
+        <w:t xml:space="preserve"> Albino Dantas Filho</w:t>
+      </w:r>
     </w:p>
     <w:p>
       <w:pPr>
@@ -198,6 +212,13 @@
         </w:rPr>
         <w:t>Irlan</w:t>
       </w:r>
+      <w:r>
+        <w:rPr>
+          <w:sz w:val="32"/>
+          <w:lang w:val="pt-BR"/>
+        </w:rPr>
+        <w:t xml:space="preserve"> Carlo do Amaral Gomes</w:t>
+      </w:r>
     </w:p>
     <w:p>
       <w:pPr>
@@ -208,13 +229,41 @@
           <w:lang w:val="pt-BR"/>
         </w:rPr>
       </w:pPr>
+      <w:r>
+        <w:rPr>
+          <w:sz w:val="32"/>
+          <w:lang w:val="pt-BR"/>
+        </w:rPr>
+        <w:t>Jefe</w:t>
+      </w:r>
+      <w:r>
+        <w:rPr>
+          <w:sz w:val="32"/>
+          <w:lang w:val="pt-BR"/>
+        </w:rPr>
+        <w:t>r</w:t>
+      </w:r>
+      <w:r>
+        <w:rPr>
+          <w:sz w:val="32"/>
+          <w:lang w:val="pt-BR"/>
+        </w:rPr>
+        <w:t>son</w:t>
+      </w:r>
+      <w:r>
+        <w:rPr>
+          <w:sz w:val="32"/>
+          <w:lang w:val="pt-BR"/>
+        </w:rPr>
+        <w:t xml:space="preserve"> Barros </w:t>
+      </w:r>
       <w:proofErr w:type="spellStart"/>
       <w:r>
         <w:rPr>
           <w:sz w:val="32"/>
           <w:lang w:val="pt-BR"/>
         </w:rPr>
-        <w:t>Jefeson</w:t>
+        <w:t>Alvez</w:t>
       </w:r>
       <w:proofErr w:type="spellEnd"/>
     </w:p>
@@ -227,15 +276,13 @@
           <w:lang w:val="pt-BR"/>
         </w:rPr>
       </w:pPr>
-      <w:proofErr w:type="spellStart"/>
       <w:r>
         <w:rPr>
           <w:sz w:val="32"/>
           <w:lang w:val="pt-BR"/>
         </w:rPr>
-        <w:t>Josue</w:t>
-      </w:r>
-      <w:proofErr w:type="spellEnd"/>
+        <w:t xml:space="preserve">Josué Pinheiro de Aguiar Júnior </w:t>
+      </w:r>
     </w:p>
     <w:p>
       <w:pPr>
@@ -251,7 +298,63 @@
           <w:sz w:val="32"/>
           <w:lang w:val="pt-BR"/>
         </w:rPr>
+        <w:t xml:space="preserve">Paulo </w:t>
+      </w:r>
+      <w:proofErr w:type="spellStart"/>
+      <w:r>
+        <w:rPr>
+          <w:sz w:val="32"/>
+          <w:lang w:val="pt-BR"/>
+        </w:rPr>
+        <w:t>Junio</w:t>
+      </w:r>
+      <w:proofErr w:type="spellEnd"/>
+      <w:r>
+        <w:rPr>
+          <w:sz w:val="32"/>
+          <w:lang w:val="pt-BR"/>
+        </w:rPr>
+        <w:t xml:space="preserve"> Oliveira matos</w:t>
+      </w:r>
+    </w:p>
+    <w:p>
+      <w:pPr>
+        <w:spacing w:after="0"/>
+        <w:ind w:left="1985"/>
+        <w:rPr>
+          <w:sz w:val="32"/>
+          <w:lang w:val="pt-BR"/>
+        </w:rPr>
+      </w:pPr>
+      <w:r>
+        <w:rPr>
+          <w:sz w:val="32"/>
+          <w:lang w:val="pt-BR"/>
+        </w:rPr>
         <w:t>Renan</w:t>
+      </w:r>
+      <w:r>
+        <w:rPr>
+          <w:sz w:val="32"/>
+          <w:lang w:val="pt-BR"/>
+        </w:rPr>
+        <w:t xml:space="preserve"> </w:t>
+      </w:r>
+      <w:proofErr w:type="spellStart"/>
+      <w:r>
+        <w:rPr>
+          <w:sz w:val="32"/>
+          <w:lang w:val="pt-BR"/>
+        </w:rPr>
+        <w:t>Zuany</w:t>
+      </w:r>
+      <w:proofErr w:type="spellEnd"/>
+      <w:r>
+        <w:rPr>
+          <w:sz w:val="32"/>
+          <w:lang w:val="pt-BR"/>
+        </w:rPr>
+        <w:t xml:space="preserve"> Sato</w:t>
       </w:r>
     </w:p>
     <w:p>
@@ -343,7 +446,6 @@
           <w:sz w:val="36"/>
           <w:lang w:val="pt-BR"/>
         </w:rPr>
-        <w:lastRenderedPageBreak/>
         <w:t>Índice</w:t>
       </w:r>
     </w:p>
@@ -3629,19 +3731,7 @@
                 <w:sz w:val="24"/>
               </w:rPr>
             </w:pPr>
-            <w:r>
-              <w:rPr>
-                <w:sz w:val="24"/>
-              </w:rPr>
-              <w:lastRenderedPageBreak/>
-              <w:t>Selecionar ataque.</w:t>
-            </w:r>
-          </w:p>
-        </w:tc>
-        <w:tc>
-          <w:tcPr>
-            <w:tcW w:w="6633" w:type="dxa"/>
-          </w:tcPr>
+          </w:p>
           <w:p>
             <w:pPr>
               <w:pStyle w:val="PargrafodaLista"/>
@@ -3649,18 +3739,7 @@
                 <w:tab w:val="left" w:pos="7672"/>
               </w:tabs>
               <w:ind w:left="0"/>
-              <w:rPr>
-                <w:sz w:val="24"/>
-              </w:rPr>
-            </w:pPr>
-          </w:p>
-          <w:p>
-            <w:pPr>
-              <w:pStyle w:val="PargrafodaLista"/>
-              <w:tabs>
-                <w:tab w:val="left" w:pos="7672"/>
-              </w:tabs>
-              <w:ind w:left="0"/>
+              <w:jc w:val="center"/>
               <w:rPr>
                 <w:sz w:val="24"/>
               </w:rPr>
@@ -3672,9 +3751,9 @@
               </w:rPr>
               <w:drawing>
                 <wp:inline distT="0" distB="0" distL="0" distR="0">
-                  <wp:extent cx="4450466" cy="1303133"/>
+                  <wp:extent cx="640135" cy="784928"/>
                   <wp:effectExtent l="0" t="0" r="7620" b="0"/>
-                  <wp:docPr id="16" name="Imagem 16"/>
+                  <wp:docPr id="5" name="Imagem 5"/>
                   <wp:cNvGraphicFramePr>
                     <a:graphicFrameLocks xmlns:a="http://schemas.openxmlformats.org/drawingml/2006/main" noChangeAspect="1"/>
                   </wp:cNvGraphicFramePr>
@@ -3682,7 +3761,7 @@
                     <a:graphicData uri="http://schemas.openxmlformats.org/drawingml/2006/picture">
                       <pic:pic xmlns:pic="http://schemas.openxmlformats.org/drawingml/2006/picture">
                         <pic:nvPicPr>
-                          <pic:cNvPr id="16" name="teclado - selecionar ataque.PNG"/>
+                          <pic:cNvPr id="5" name="teclado_selecionar_ataque.png"/>
                           <pic:cNvPicPr/>
                         </pic:nvPicPr>
                         <pic:blipFill>
@@ -3700,7 +3779,7 @@
                         <pic:spPr>
                           <a:xfrm>
                             <a:off x="0" y="0"/>
-                            <a:ext cx="4450466" cy="1303133"/>
+                            <a:ext cx="640135" cy="784928"/>
                           </a:xfrm>
                           <a:prstGeom prst="rect">
                             <a:avLst/>
@@ -3720,6 +3799,7 @@
                 <w:tab w:val="left" w:pos="7672"/>
               </w:tabs>
               <w:ind w:left="0"/>
+              <w:jc w:val="center"/>
               <w:rPr>
                 <w:sz w:val="24"/>
               </w:rPr>
@@ -3728,15 +3808,15 @@
               <w:rPr>
                 <w:sz w:val="24"/>
               </w:rPr>
-              <w:t>Clicar na letra Q.</w:t>
-            </w:r>
-          </w:p>
-        </w:tc>
-      </w:tr>
-      <w:tr>
-        <w:tc>
-          <w:tcPr>
-            <w:tcW w:w="2943" w:type="dxa"/>
+              <w:t>Selecionar ataque.</w:t>
+            </w:r>
+            <w:bookmarkStart w:id="4" w:name="_GoBack"/>
+            <w:bookmarkEnd w:id="4"/>
+          </w:p>
+        </w:tc>
+        <w:tc>
+          <w:tcPr>
+            <w:tcW w:w="6633" w:type="dxa"/>
           </w:tcPr>
           <w:p>
             <w:pPr>
@@ -3745,23 +3825,11 @@
                 <w:tab w:val="left" w:pos="7672"/>
               </w:tabs>
               <w:ind w:left="0"/>
-              <w:jc w:val="center"/>
               <w:rPr>
                 <w:sz w:val="24"/>
               </w:rPr>
             </w:pPr>
-            <w:r>
-              <w:rPr>
-                <w:sz w:val="24"/>
-              </w:rPr>
-              <w:t>Selecionar invisibilidade.</w:t>
-            </w:r>
-          </w:p>
-        </w:tc>
-        <w:tc>
-          <w:tcPr>
-            <w:tcW w:w="6633" w:type="dxa"/>
-          </w:tcPr>
+          </w:p>
           <w:p>
             <w:pPr>
               <w:pStyle w:val="PargrafodaLista"/>
@@ -3773,18 +3841,6 @@
                 <w:sz w:val="24"/>
               </w:rPr>
             </w:pPr>
-          </w:p>
-          <w:p>
-            <w:pPr>
-              <w:pStyle w:val="PargrafodaLista"/>
-              <w:tabs>
-                <w:tab w:val="left" w:pos="7672"/>
-              </w:tabs>
-              <w:ind w:left="0"/>
-              <w:rPr>
-                <w:sz w:val="24"/>
-              </w:rPr>
-            </w:pPr>
             <w:r>
               <w:rPr>
                 <w:noProof/>
@@ -3794,7 +3850,7 @@
                 <wp:inline distT="0" distB="0" distL="0" distR="0">
                   <wp:extent cx="4450466" cy="1303133"/>
                   <wp:effectExtent l="0" t="0" r="7620" b="0"/>
-                  <wp:docPr id="17" name="Imagem 17"/>
+                  <wp:docPr id="16" name="Imagem 16"/>
                   <wp:cNvGraphicFramePr>
                     <a:graphicFrameLocks xmlns:a="http://schemas.openxmlformats.org/drawingml/2006/main" noChangeAspect="1"/>
                   </wp:cNvGraphicFramePr>
@@ -3802,7 +3858,7 @@
                     <a:graphicData uri="http://schemas.openxmlformats.org/drawingml/2006/picture">
                       <pic:pic xmlns:pic="http://schemas.openxmlformats.org/drawingml/2006/picture">
                         <pic:nvPicPr>
-                          <pic:cNvPr id="17" name="teclado - selecionar capa.PNG"/>
+                          <pic:cNvPr id="16" name="teclado - selecionar ataque.PNG"/>
                           <pic:cNvPicPr/>
                         </pic:nvPicPr>
                         <pic:blipFill>
@@ -3848,6 +3904,126 @@
               <w:rPr>
                 <w:sz w:val="24"/>
               </w:rPr>
+              <w:t>Clicar na letra Q.</w:t>
+            </w:r>
+          </w:p>
+        </w:tc>
+      </w:tr>
+      <w:tr>
+        <w:tc>
+          <w:tcPr>
+            <w:tcW w:w="2943" w:type="dxa"/>
+          </w:tcPr>
+          <w:p>
+            <w:pPr>
+              <w:pStyle w:val="PargrafodaLista"/>
+              <w:tabs>
+                <w:tab w:val="left" w:pos="7672"/>
+              </w:tabs>
+              <w:ind w:left="0"/>
+              <w:jc w:val="center"/>
+              <w:rPr>
+                <w:sz w:val="24"/>
+              </w:rPr>
+            </w:pPr>
+            <w:r>
+              <w:rPr>
+                <w:sz w:val="24"/>
+              </w:rPr>
+              <w:t>Selecionar invisibilidade.</w:t>
+            </w:r>
+          </w:p>
+        </w:tc>
+        <w:tc>
+          <w:tcPr>
+            <w:tcW w:w="6633" w:type="dxa"/>
+          </w:tcPr>
+          <w:p>
+            <w:pPr>
+              <w:pStyle w:val="PargrafodaLista"/>
+              <w:tabs>
+                <w:tab w:val="left" w:pos="7672"/>
+              </w:tabs>
+              <w:ind w:left="0"/>
+              <w:rPr>
+                <w:sz w:val="24"/>
+              </w:rPr>
+            </w:pPr>
+          </w:p>
+          <w:p>
+            <w:pPr>
+              <w:pStyle w:val="PargrafodaLista"/>
+              <w:tabs>
+                <w:tab w:val="left" w:pos="7672"/>
+              </w:tabs>
+              <w:ind w:left="0"/>
+              <w:rPr>
+                <w:sz w:val="24"/>
+              </w:rPr>
+            </w:pPr>
+            <w:r>
+              <w:rPr>
+                <w:noProof/>
+                <w:sz w:val="24"/>
+              </w:rPr>
+              <w:drawing>
+                <wp:inline distT="0" distB="0" distL="0" distR="0">
+                  <wp:extent cx="4450466" cy="1303133"/>
+                  <wp:effectExtent l="0" t="0" r="7620" b="0"/>
+                  <wp:docPr id="17" name="Imagem 17"/>
+                  <wp:cNvGraphicFramePr>
+                    <a:graphicFrameLocks xmlns:a="http://schemas.openxmlformats.org/drawingml/2006/main" noChangeAspect="1"/>
+                  </wp:cNvGraphicFramePr>
+                  <a:graphic xmlns:a="http://schemas.openxmlformats.org/drawingml/2006/main">
+                    <a:graphicData uri="http://schemas.openxmlformats.org/drawingml/2006/picture">
+                      <pic:pic xmlns:pic="http://schemas.openxmlformats.org/drawingml/2006/picture">
+                        <pic:nvPicPr>
+                          <pic:cNvPr id="17" name="teclado - selecionar capa.PNG"/>
+                          <pic:cNvPicPr/>
+                        </pic:nvPicPr>
+                        <pic:blipFill>
+                          <a:blip r:embed="rId16">
+                            <a:extLst>
+                              <a:ext uri="{28A0092B-C50C-407E-A947-70E740481C1C}">
+                                <a14:useLocalDpi xmlns:a14="http://schemas.microsoft.com/office/drawing/2010/main" val="0"/>
+                              </a:ext>
+                            </a:extLst>
+                          </a:blip>
+                          <a:stretch>
+                            <a:fillRect/>
+                          </a:stretch>
+                        </pic:blipFill>
+                        <pic:spPr>
+                          <a:xfrm>
+                            <a:off x="0" y="0"/>
+                            <a:ext cx="4450466" cy="1303133"/>
+                          </a:xfrm>
+                          <a:prstGeom prst="rect">
+                            <a:avLst/>
+                          </a:prstGeom>
+                        </pic:spPr>
+                      </pic:pic>
+                    </a:graphicData>
+                  </a:graphic>
+                </wp:inline>
+              </w:drawing>
+            </w:r>
+          </w:p>
+          <w:p>
+            <w:pPr>
+              <w:pStyle w:val="PargrafodaLista"/>
+              <w:tabs>
+                <w:tab w:val="left" w:pos="7672"/>
+              </w:tabs>
+              <w:ind w:left="0"/>
+              <w:rPr>
+                <w:sz w:val="24"/>
+              </w:rPr>
+            </w:pPr>
+            <w:r>
+              <w:rPr>
+                <w:sz w:val="24"/>
+              </w:rPr>
               <w:t>Clicar na letra W.</w:t>
             </w:r>
           </w:p>
@@ -3953,7 +4129,7 @@
                           <pic:cNvPicPr/>
                         </pic:nvPicPr>
                         <pic:blipFill>
-                          <a:blip r:embed="rId16">
+                          <a:blip r:embed="rId17">
                             <a:extLst>
                               <a:ext uri="{28A0092B-C50C-407E-A947-70E740481C1C}">
                                 <a14:useLocalDpi xmlns:a14="http://schemas.microsoft.com/office/drawing/2010/main" val="0"/>
@@ -4004,8 +4180,6 @@
               </w:rPr>
               <w:t xml:space="preserve"> – dispara pequenos morcegos</w:t>
             </w:r>
-            <w:bookmarkStart w:id="4" w:name="_GoBack"/>
-            <w:bookmarkEnd w:id="4"/>
             <w:r>
               <w:rPr>
                 <w:sz w:val="24"/>
@@ -4062,7 +4236,7 @@
                           <pic:cNvPicPr/>
                         </pic:nvPicPr>
                         <pic:blipFill>
-                          <a:blip r:embed="rId17">
+                          <a:blip r:embed="rId18">
                             <a:extLst>
                               <a:ext uri="{28A0092B-C50C-407E-A947-70E740481C1C}">
                                 <a14:useLocalDpi xmlns:a14="http://schemas.microsoft.com/office/drawing/2010/main" val="0"/>
@@ -8486,7 +8660,7 @@
 </file>
 
 <file path=customXml/itemProps1.xml><?xml version="1.0" encoding="utf-8"?>
-<ds:datastoreItem xmlns:ds="http://schemas.openxmlformats.org/officeDocument/2006/customXml" ds:itemID="{8D71BE8E-D2FD-4D00-A999-00F15C98B653}">
+<ds:datastoreItem xmlns:ds="http://schemas.openxmlformats.org/officeDocument/2006/customXml" ds:itemID="{0C753721-3F58-42B4-AEAE-74085516C3AC}">
   <ds:schemaRefs>
     <ds:schemaRef ds:uri="http://schemas.openxmlformats.org/officeDocument/2006/bibliography"/>
   </ds:schemaRefs>

</xml_diff>